<commit_message>
Inserimento casi d'uso e gemme da utilizzare
</commit_message>
<xml_diff>
--- a/Form per la registrazione utente.docx
+++ b/Form per la registrazione utente.docx
@@ -241,6 +241,16 @@
     <w:p>
       <w:pPr>
         <w:pStyle w:val="Livellonota2"/>
+      </w:pPr>
+      <w:r>
+        <w:t>(controllo se somma del denari degli scopi &gt; totale versamento)</w:t>
+      </w:r>
+      <w:bookmarkStart w:id="0" w:name="_GoBack"/>
+      <w:bookmarkEnd w:id="0"/>
+    </w:p>
+    <w:p>
+      <w:pPr>
+        <w:pStyle w:val="Livellonota2"/>
         <w:numPr>
           <w:ilvl w:val="0"/>
           <w:numId w:val="0"/>
@@ -413,6 +423,7 @@
         <w:pStyle w:val="Livellonota2"/>
       </w:pPr>
       <w:r>
+        <w:lastRenderedPageBreak/>
         <w:t>Timer</w:t>
       </w:r>
     </w:p>
@@ -421,7 +432,6 @@
         <w:pStyle w:val="Livellonota2"/>
       </w:pPr>
       <w:r>
-        <w:lastRenderedPageBreak/>
         <w:t>Ricerca tramite parola nel titolo o descrizione</w:t>
       </w:r>
     </w:p>
@@ -852,7 +862,10 @@
         </w:numPr>
       </w:pPr>
       <w:r>
-        <w:t>has_many:parcells</w:t>
+        <w:t>has_many:bi</w:t>
+      </w:r>
+      <w:r>
+        <w:t>lls</w:t>
       </w:r>
     </w:p>
     <w:p>
@@ -918,7 +931,10 @@
         </w:numPr>
       </w:pPr>
       <w:r>
-        <w:t>has_may:parcells</w:t>
+        <w:t>has_may:bi</w:t>
+      </w:r>
+      <w:r>
+        <w:t>lls</w:t>
       </w:r>
     </w:p>
     <w:p>
@@ -939,7 +955,10 @@
         </w:numPr>
       </w:pPr>
       <w:r>
-        <w:t>Class Parcell</w:t>
+        <w:t>Class Bi</w:t>
+      </w:r>
+      <w:r>
+        <w:t>ll</w:t>
       </w:r>
     </w:p>
     <w:p>
@@ -951,7 +970,10 @@
         </w:numPr>
       </w:pPr>
       <w:r>
-        <w:t>parcell: id_parcell,</w:t>
+        <w:t>parcell: id_bi</w:t>
+      </w:r>
+      <w:r>
+        <w:t>ll,</w:t>
       </w:r>
       <w:r>
         <w:t xml:space="preserve"> totale_versato</w:t>
@@ -978,7 +1000,10 @@
         </w:numPr>
       </w:pPr>
       <w:r>
-        <w:t>has_many:aims</w:t>
+        <w:t>has_many:aim</w:t>
+      </w:r>
+      <w:r>
+        <w:t>s</w:t>
       </w:r>
     </w:p>
     <w:p>
@@ -1023,7 +1048,10 @@
         </w:numPr>
       </w:pPr>
       <w:r>
-        <w:t>aims: id_aim, scopo, importo</w:t>
+        <w:t>aims: id_aim</w:t>
+      </w:r>
+      <w:r>
+        <w:t>, scopo, importo</w:t>
       </w:r>
     </w:p>
     <w:p>
@@ -1035,7 +1063,10 @@
         </w:numPr>
       </w:pPr>
       <w:r>
-        <w:t>has_one:parcell</w:t>
+        <w:t>has_one:bi</w:t>
+      </w:r>
+      <w:r>
+        <w:t>ll</w:t>
       </w:r>
     </w:p>
     <w:p>
@@ -1052,11 +1083,116 @@
     <w:p/>
     <w:p>
       <w:r>
-        <w:t>gemma Devide per autenticazione</w:t>
-      </w:r>
-      <w:bookmarkStart w:id="0" w:name="_GoBack"/>
-      <w:bookmarkEnd w:id="0"/>
-    </w:p>
+        <w:t>gemma Devis</w:t>
+      </w:r>
+      <w:r>
+        <w:t>e per autenticazione</w:t>
+      </w:r>
+    </w:p>
+    <w:p>
+      <w:r>
+        <w:t>gemma Bootstrap per template</w:t>
+      </w:r>
+    </w:p>
+    <w:p/>
+    <w:p/>
+    <w:p/>
+    <w:p>
+      <w:r>
+        <w:t>Casi d’uso:</w:t>
+      </w:r>
+    </w:p>
+    <w:p/>
+    <w:p>
+      <w:r>
+        <w:t xml:space="preserve">Utente: </w:t>
+      </w:r>
+    </w:p>
+    <w:p>
+      <w:pPr>
+        <w:pStyle w:val="Paragrafoelenco"/>
+        <w:numPr>
+          <w:ilvl w:val="0"/>
+          <w:numId w:val="2"/>
+        </w:numPr>
+      </w:pPr>
+      <w:r>
+        <w:t>Inserimento/cancellazione/modifica proprie campagne</w:t>
+      </w:r>
+    </w:p>
+    <w:p>
+      <w:pPr>
+        <w:pStyle w:val="Paragrafoelenco"/>
+        <w:numPr>
+          <w:ilvl w:val="0"/>
+          <w:numId w:val="2"/>
+        </w:numPr>
+      </w:pPr>
+      <w:r>
+        <w:t>Visualizzazione campagne</w:t>
+      </w:r>
+    </w:p>
+    <w:p>
+      <w:pPr>
+        <w:pStyle w:val="Paragrafoelenco"/>
+        <w:numPr>
+          <w:ilvl w:val="0"/>
+          <w:numId w:val="2"/>
+        </w:numPr>
+      </w:pPr>
+      <w:r>
+        <w:t>cancellazione account (campagne restano cosi come l’account)</w:t>
+      </w:r>
+    </w:p>
+    <w:p>
+      <w:pPr>
+        <w:pStyle w:val="Paragrafoelenco"/>
+        <w:numPr>
+          <w:ilvl w:val="0"/>
+          <w:numId w:val="2"/>
+        </w:numPr>
+      </w:pPr>
+      <w:r>
+        <w:t>inserimento/modifica account</w:t>
+      </w:r>
+    </w:p>
+    <w:p>
+      <w:pPr>
+        <w:pStyle w:val="Paragrafoelenco"/>
+        <w:numPr>
+          <w:ilvl w:val="0"/>
+          <w:numId w:val="2"/>
+        </w:numPr>
+      </w:pPr>
+      <w:r>
+        <w:t>inserimento/visualizzazione versamento</w:t>
+      </w:r>
+    </w:p>
+    <w:p>
+      <w:pPr>
+        <w:pStyle w:val="Paragrafoelenco"/>
+        <w:numPr>
+          <w:ilvl w:val="0"/>
+          <w:numId w:val="2"/>
+        </w:numPr>
+      </w:pPr>
+      <w:r>
+        <w:t xml:space="preserve">inserimento/visualizzazione scopi </w:t>
+      </w:r>
+    </w:p>
+    <w:p>
+      <w:pPr>
+        <w:pStyle w:val="Paragrafoelenco"/>
+        <w:numPr>
+          <w:ilvl w:val="0"/>
+          <w:numId w:val="2"/>
+        </w:numPr>
+      </w:pPr>
+      <w:r>
+        <w:t>visualizzazione lista campagne</w:t>
+      </w:r>
+    </w:p>
+    <w:p/>
     <w:sectPr>
       <w:pgSz w:w="11900" w:h="16840"/>
       <w:pgMar w:top="1417" w:right="1134" w:bottom="1134" w:left="1134" w:header="708" w:footer="708" w:gutter="0"/>
@@ -1218,8 +1354,124 @@
       </w:rPr>
     </w:lvl>
   </w:abstractNum>
+  <w:abstractNum w:abstractNumId="1">
+    <w:nsid w:val="17A12880"/>
+    <w:multiLevelType w:val="hybridMultilevel"/>
+    <w:tmpl w:val="01B624A2"/>
+    <w:lvl w:ilvl="0" w:tplc="04100001">
+      <w:start w:val="1"/>
+      <w:numFmt w:val="bullet"/>
+      <w:lvlText w:val=""/>
+      <w:lvlJc w:val="left"/>
+      <w:pPr>
+        <w:ind w:left="720" w:hanging="360"/>
+      </w:pPr>
+      <w:rPr>
+        <w:rFonts w:ascii="Symbol" w:hAnsi="Symbol" w:hint="default"/>
+      </w:rPr>
+    </w:lvl>
+    <w:lvl w:ilvl="1" w:tplc="04100003" w:tentative="1">
+      <w:start w:val="1"/>
+      <w:numFmt w:val="bullet"/>
+      <w:lvlText w:val="o"/>
+      <w:lvlJc w:val="left"/>
+      <w:pPr>
+        <w:ind w:left="1440" w:hanging="360"/>
+      </w:pPr>
+      <w:rPr>
+        <w:rFonts w:ascii="Courier New" w:hAnsi="Courier New" w:hint="default"/>
+      </w:rPr>
+    </w:lvl>
+    <w:lvl w:ilvl="2" w:tplc="04100005" w:tentative="1">
+      <w:start w:val="1"/>
+      <w:numFmt w:val="bullet"/>
+      <w:lvlText w:val=""/>
+      <w:lvlJc w:val="left"/>
+      <w:pPr>
+        <w:ind w:left="2160" w:hanging="360"/>
+      </w:pPr>
+      <w:rPr>
+        <w:rFonts w:ascii="Wingdings" w:hAnsi="Wingdings" w:hint="default"/>
+      </w:rPr>
+    </w:lvl>
+    <w:lvl w:ilvl="3" w:tplc="04100001" w:tentative="1">
+      <w:start w:val="1"/>
+      <w:numFmt w:val="bullet"/>
+      <w:lvlText w:val=""/>
+      <w:lvlJc w:val="left"/>
+      <w:pPr>
+        <w:ind w:left="2880" w:hanging="360"/>
+      </w:pPr>
+      <w:rPr>
+        <w:rFonts w:ascii="Symbol" w:hAnsi="Symbol" w:hint="default"/>
+      </w:rPr>
+    </w:lvl>
+    <w:lvl w:ilvl="4" w:tplc="04100003" w:tentative="1">
+      <w:start w:val="1"/>
+      <w:numFmt w:val="bullet"/>
+      <w:lvlText w:val="o"/>
+      <w:lvlJc w:val="left"/>
+      <w:pPr>
+        <w:ind w:left="3600" w:hanging="360"/>
+      </w:pPr>
+      <w:rPr>
+        <w:rFonts w:ascii="Courier New" w:hAnsi="Courier New" w:hint="default"/>
+      </w:rPr>
+    </w:lvl>
+    <w:lvl w:ilvl="5" w:tplc="04100005" w:tentative="1">
+      <w:start w:val="1"/>
+      <w:numFmt w:val="bullet"/>
+      <w:lvlText w:val=""/>
+      <w:lvlJc w:val="left"/>
+      <w:pPr>
+        <w:ind w:left="4320" w:hanging="360"/>
+      </w:pPr>
+      <w:rPr>
+        <w:rFonts w:ascii="Wingdings" w:hAnsi="Wingdings" w:hint="default"/>
+      </w:rPr>
+    </w:lvl>
+    <w:lvl w:ilvl="6" w:tplc="04100001" w:tentative="1">
+      <w:start w:val="1"/>
+      <w:numFmt w:val="bullet"/>
+      <w:lvlText w:val=""/>
+      <w:lvlJc w:val="left"/>
+      <w:pPr>
+        <w:ind w:left="5040" w:hanging="360"/>
+      </w:pPr>
+      <w:rPr>
+        <w:rFonts w:ascii="Symbol" w:hAnsi="Symbol" w:hint="default"/>
+      </w:rPr>
+    </w:lvl>
+    <w:lvl w:ilvl="7" w:tplc="04100003" w:tentative="1">
+      <w:start w:val="1"/>
+      <w:numFmt w:val="bullet"/>
+      <w:lvlText w:val="o"/>
+      <w:lvlJc w:val="left"/>
+      <w:pPr>
+        <w:ind w:left="5760" w:hanging="360"/>
+      </w:pPr>
+      <w:rPr>
+        <w:rFonts w:ascii="Courier New" w:hAnsi="Courier New" w:hint="default"/>
+      </w:rPr>
+    </w:lvl>
+    <w:lvl w:ilvl="8" w:tplc="04100005" w:tentative="1">
+      <w:start w:val="1"/>
+      <w:numFmt w:val="bullet"/>
+      <w:lvlText w:val=""/>
+      <w:lvlJc w:val="left"/>
+      <w:pPr>
+        <w:ind w:left="6480" w:hanging="360"/>
+      </w:pPr>
+      <w:rPr>
+        <w:rFonts w:ascii="Wingdings" w:hAnsi="Wingdings" w:hint="default"/>
+      </w:rPr>
+    </w:lvl>
+  </w:abstractNum>
   <w:num w:numId="1">
     <w:abstractNumId w:val="0"/>
+  </w:num>
+  <w:num w:numId="2">
+    <w:abstractNumId w:val="1"/>
   </w:num>
 </w:numbering>
 </file>
@@ -1584,6 +1836,17 @@
       <w:rFonts w:ascii="Verdana" w:hAnsi="Verdana"/>
     </w:rPr>
   </w:style>
+  <w:style w:type="paragraph" w:styleId="Paragrafoelenco">
+    <w:name w:val="List Paragraph"/>
+    <w:basedOn w:val="Normale"/>
+    <w:uiPriority w:val="34"/>
+    <w:qFormat/>
+    <w:rsid w:val="00221DB6"/>
+    <w:pPr>
+      <w:ind w:left="720"/>
+      <w:contextualSpacing/>
+    </w:pPr>
+  </w:style>
 </w:styles>
 </file>
 
@@ -1946,6 +2209,17 @@
     <w:rPr>
       <w:rFonts w:ascii="Verdana" w:hAnsi="Verdana"/>
     </w:rPr>
+  </w:style>
+  <w:style w:type="paragraph" w:styleId="Paragrafoelenco">
+    <w:name w:val="List Paragraph"/>
+    <w:basedOn w:val="Normale"/>
+    <w:uiPriority w:val="34"/>
+    <w:qFormat/>
+    <w:rsid w:val="00221DB6"/>
+    <w:pPr>
+      <w:ind w:left="720"/>
+      <w:contextualSpacing/>
+    </w:pPr>
   </w:style>
 </w:styles>
 </file>

</xml_diff>

<commit_message>
Inserimento migration per aggiunta campi alla tabella users
I campi hanno lo stesso nome di quelli in word
</commit_message>
<xml_diff>
--- a/Form per la registrazione utente.docx
+++ b/Form per la registrazione utente.docx
@@ -245,597 +245,609 @@
       <w:r>
         <w:t>(controllo se somma del denari degli scopi &gt; totale versamento)</w:t>
       </w:r>
+    </w:p>
+    <w:p>
+      <w:pPr>
+        <w:pStyle w:val="Livellonota2"/>
+        <w:numPr>
+          <w:ilvl w:val="0"/>
+          <w:numId w:val="0"/>
+        </w:numPr>
+      </w:pPr>
+      <w:r>
+        <w:t>Form login</w:t>
+      </w:r>
+    </w:p>
+    <w:p>
+      <w:pPr>
+        <w:pStyle w:val="Livellonota2"/>
+      </w:pPr>
+      <w:r>
+        <w:t>Username</w:t>
+      </w:r>
+    </w:p>
+    <w:p>
+      <w:pPr>
+        <w:pStyle w:val="Livellonota2"/>
+      </w:pPr>
+      <w:r>
+        <w:t>Password</w:t>
+      </w:r>
+    </w:p>
+    <w:p>
+      <w:pPr>
+        <w:pStyle w:val="Livellonota2"/>
+        <w:numPr>
+          <w:ilvl w:val="0"/>
+          <w:numId w:val="0"/>
+        </w:numPr>
+      </w:pPr>
+    </w:p>
+    <w:p>
+      <w:pPr>
+        <w:pStyle w:val="Livellonota2"/>
+        <w:numPr>
+          <w:ilvl w:val="0"/>
+          <w:numId w:val="0"/>
+        </w:numPr>
+      </w:pPr>
+      <w:r>
+        <w:t>View Home (ospite)</w:t>
+      </w:r>
+    </w:p>
+    <w:p>
+      <w:pPr>
+        <w:pStyle w:val="Livellonota2"/>
+      </w:pPr>
+      <w:r>
+        <w:t>Form login (campi login, registrazione)</w:t>
+      </w:r>
+    </w:p>
+    <w:p>
+      <w:pPr>
+        <w:pStyle w:val="Livellonota2"/>
+      </w:pPr>
+      <w:r>
+        <w:t>Menu (Home, About Us, Campagne, Contatti)</w:t>
+      </w:r>
+    </w:p>
+    <w:p>
+      <w:pPr>
+        <w:pStyle w:val="Livellonota2"/>
+      </w:pPr>
+      <w:r>
+        <w:t>Campagne che stanno per scadere (lista</w:t>
+      </w:r>
+      <w:r>
+        <w:t>: Nome, Descrizione, Timer, Progresso</w:t>
+      </w:r>
+      <w:r>
+        <w:t>)</w:t>
+      </w:r>
+    </w:p>
+    <w:p>
+      <w:pPr>
+        <w:pStyle w:val="Livellonota2"/>
+      </w:pPr>
+      <w:r>
+        <w:t>Header</w:t>
+      </w:r>
+    </w:p>
+    <w:p>
+      <w:pPr>
+        <w:pStyle w:val="Livellonota2"/>
+      </w:pPr>
+      <w:r>
+        <w:t>Footer</w:t>
+      </w:r>
+    </w:p>
+    <w:p>
+      <w:pPr>
+        <w:pStyle w:val="Livellonota2"/>
+        <w:numPr>
+          <w:ilvl w:val="0"/>
+          <w:numId w:val="0"/>
+        </w:numPr>
+      </w:pPr>
+      <w:r>
+        <w:t>View Home (logged in)</w:t>
+      </w:r>
+    </w:p>
+    <w:p>
+      <w:pPr>
+        <w:pStyle w:val="Livellonota2"/>
+      </w:pPr>
+      <w:r>
+        <w:t>Come ospite ma senza campi form login</w:t>
+      </w:r>
+    </w:p>
+    <w:p>
+      <w:pPr>
+        <w:pStyle w:val="Livellonota2"/>
+      </w:pPr>
+      <w:r>
+        <w:t>Menu (Home, About Us, Campagne, Account</w:t>
+      </w:r>
+      <w:r>
+        <w:t xml:space="preserve"> (tendina: Modifica dati, </w:t>
+      </w:r>
+      <w:r>
+        <w:t>Versamenti, Le mie campagne)</w:t>
+      </w:r>
+      <w:r>
+        <w:t>, Contatti)</w:t>
+      </w:r>
+    </w:p>
+    <w:p>
+      <w:pPr>
+        <w:pStyle w:val="Livellonota2"/>
+        <w:numPr>
+          <w:ilvl w:val="0"/>
+          <w:numId w:val="0"/>
+        </w:numPr>
+      </w:pPr>
+      <w:r>
+        <w:t>View About Us</w:t>
+      </w:r>
+    </w:p>
+    <w:p>
+      <w:pPr>
+        <w:pStyle w:val="Livellonota2"/>
+        <w:numPr>
+          <w:ilvl w:val="0"/>
+          <w:numId w:val="0"/>
+        </w:numPr>
+      </w:pPr>
+      <w:r>
+        <w:t xml:space="preserve">View </w:t>
+      </w:r>
+      <w:r>
+        <w:t xml:space="preserve">Lista </w:t>
+      </w:r>
+      <w:r>
+        <w:t>Campagne (logged in)</w:t>
+      </w:r>
+    </w:p>
+    <w:p>
+      <w:pPr>
+        <w:pStyle w:val="Livellonota2"/>
+      </w:pPr>
+      <w:r>
+        <w:t>Query per avere solo quelle attive (differenza data attuale e chiusura &lt;0)</w:t>
+      </w:r>
+    </w:p>
+    <w:p>
+      <w:pPr>
+        <w:pStyle w:val="Livellonota2"/>
+      </w:pPr>
+      <w:r>
+        <w:lastRenderedPageBreak/>
+        <w:t>Timer</w:t>
+      </w:r>
+    </w:p>
+    <w:p>
+      <w:pPr>
+        <w:pStyle w:val="Livellonota2"/>
+      </w:pPr>
+      <w:r>
+        <w:t>Ricerca tramite parola nel titolo o descrizione</w:t>
+      </w:r>
+    </w:p>
+    <w:p>
+      <w:pPr>
+        <w:pStyle w:val="Livellonota2"/>
+      </w:pPr>
+      <w:r>
+        <w:t>Crea nuova campagna</w:t>
+      </w:r>
+    </w:p>
+    <w:p>
+      <w:pPr>
+        <w:pStyle w:val="Livellonota2"/>
+      </w:pPr>
+      <w:r>
+        <w:t>Campagne a cui hai aderito</w:t>
+      </w:r>
+    </w:p>
+    <w:p>
+      <w:pPr>
+        <w:pStyle w:val="Livellonota2"/>
+      </w:pPr>
+      <w:r>
+        <w:t>Barra progresso goal</w:t>
+      </w:r>
+    </w:p>
+    <w:p>
+      <w:pPr>
+        <w:pStyle w:val="Livellonota2"/>
+      </w:pPr>
+      <w:r>
+        <w:t>Le tue campagne</w:t>
+      </w:r>
+    </w:p>
+    <w:p>
+      <w:pPr>
+        <w:pStyle w:val="Livellonota2"/>
+        <w:numPr>
+          <w:ilvl w:val="0"/>
+          <w:numId w:val="0"/>
+        </w:numPr>
+      </w:pPr>
+    </w:p>
+    <w:p>
+      <w:pPr>
+        <w:pStyle w:val="Livellonota2"/>
+        <w:numPr>
+          <w:ilvl w:val="0"/>
+          <w:numId w:val="0"/>
+        </w:numPr>
+      </w:pPr>
+      <w:r>
+        <w:t>View Modifica dati</w:t>
+      </w:r>
+    </w:p>
+    <w:p>
+      <w:pPr>
+        <w:pStyle w:val="Livellonota2"/>
+      </w:pPr>
+      <w:r>
+        <w:t>Form registrazione (circa)</w:t>
+      </w:r>
+    </w:p>
+    <w:p>
+      <w:pPr>
+        <w:pStyle w:val="Livellonota2"/>
+        <w:numPr>
+          <w:ilvl w:val="0"/>
+          <w:numId w:val="0"/>
+        </w:numPr>
+      </w:pPr>
+    </w:p>
+    <w:p>
+      <w:pPr>
+        <w:pStyle w:val="Livellonota2"/>
+        <w:numPr>
+          <w:ilvl w:val="0"/>
+          <w:numId w:val="0"/>
+        </w:numPr>
+      </w:pPr>
+    </w:p>
+    <w:p>
+      <w:pPr>
+        <w:pStyle w:val="Livellonota2"/>
+        <w:numPr>
+          <w:ilvl w:val="0"/>
+          <w:numId w:val="0"/>
+        </w:numPr>
+      </w:pPr>
+    </w:p>
+    <w:p>
+      <w:pPr>
+        <w:pStyle w:val="Livellonota2"/>
+        <w:numPr>
+          <w:ilvl w:val="0"/>
+          <w:numId w:val="0"/>
+        </w:numPr>
+      </w:pPr>
+      <w:r>
+        <w:t>View Campagne a cui hai aderito</w:t>
+      </w:r>
+    </w:p>
+    <w:p>
+      <w:pPr>
+        <w:pStyle w:val="Livellonota2"/>
+      </w:pPr>
+      <w:r>
+        <w:t xml:space="preserve">Lista </w:t>
+      </w:r>
+      <w:r>
+        <w:t>campagne</w:t>
+      </w:r>
+      <w:r>
+        <w:t xml:space="preserve"> </w:t>
+      </w:r>
+      <w:r>
+        <w:t xml:space="preserve">ordinata data </w:t>
+      </w:r>
+      <w:r>
+        <w:t>(data, titolo campagna</w:t>
+      </w:r>
+      <w:r>
+        <w:t xml:space="preserve"> (link alla campagna)</w:t>
+      </w:r>
+      <w:r>
+        <w:t>, totale versato) (</w:t>
+      </w:r>
+      <w:r>
+        <w:t>cliccando su &gt;</w:t>
+      </w:r>
+      <w:r>
+        <w:t>, dettagli</w:t>
+      </w:r>
+      <w:r>
+        <w:t xml:space="preserve"> (scopo, importo)</w:t>
+      </w:r>
+      <w:r>
+        <w:t xml:space="preserve"> subito sotto versamento) </w:t>
+      </w:r>
+    </w:p>
+    <w:p>
+      <w:pPr>
+        <w:pStyle w:val="Livellonota2"/>
+        <w:numPr>
+          <w:ilvl w:val="0"/>
+          <w:numId w:val="0"/>
+        </w:numPr>
+      </w:pPr>
+      <w:r>
+        <w:t>View Contatti</w:t>
+      </w:r>
+    </w:p>
+    <w:p>
+      <w:pPr>
+        <w:pStyle w:val="Livellonota2"/>
+        <w:numPr>
+          <w:ilvl w:val="0"/>
+          <w:numId w:val="0"/>
+        </w:numPr>
+      </w:pPr>
+    </w:p>
+    <w:p>
+      <w:pPr>
+        <w:pStyle w:val="Livellonota2"/>
+        <w:numPr>
+          <w:ilvl w:val="0"/>
+          <w:numId w:val="0"/>
+        </w:numPr>
+      </w:pPr>
+      <w:r>
+        <w:t>View Registrazione</w:t>
+      </w:r>
+    </w:p>
+    <w:p>
+      <w:pPr>
+        <w:pStyle w:val="Livellonota2"/>
+      </w:pPr>
+      <w:r>
+        <w:t>Form registrazione</w:t>
+      </w:r>
+    </w:p>
+    <w:p>
+      <w:pPr>
+        <w:pStyle w:val="Livellonota2"/>
+        <w:numPr>
+          <w:ilvl w:val="0"/>
+          <w:numId w:val="0"/>
+        </w:numPr>
+      </w:pPr>
+    </w:p>
+    <w:p>
+      <w:pPr>
+        <w:pStyle w:val="Livellonota2"/>
+        <w:numPr>
+          <w:ilvl w:val="0"/>
+          <w:numId w:val="0"/>
+        </w:numPr>
+      </w:pPr>
+      <w:r>
+        <w:t xml:space="preserve">View </w:t>
+      </w:r>
+      <w:r>
+        <w:t>Crea campagna</w:t>
+      </w:r>
+    </w:p>
+    <w:p>
+      <w:pPr>
+        <w:pStyle w:val="Livellonota2"/>
+      </w:pPr>
+      <w:r>
+        <w:t>Form campagna</w:t>
+      </w:r>
+    </w:p>
+    <w:p>
+      <w:pPr>
+        <w:pStyle w:val="Livellonota2"/>
+        <w:numPr>
+          <w:ilvl w:val="0"/>
+          <w:numId w:val="0"/>
+        </w:numPr>
+      </w:pPr>
+    </w:p>
+    <w:p>
+      <w:pPr>
+        <w:pStyle w:val="Livellonota2"/>
+        <w:numPr>
+          <w:ilvl w:val="0"/>
+          <w:numId w:val="0"/>
+        </w:numPr>
+      </w:pPr>
+      <w:r>
+        <w:t>View Le tue campagne</w:t>
+      </w:r>
+    </w:p>
+    <w:p>
+      <w:pPr>
+        <w:pStyle w:val="Livellonota2"/>
+      </w:pPr>
+      <w:r>
+        <w:t>Lista campagne create dall’utente (Data, Nome, Descrizione, Timer, Progressbar) link alla modifica per quelle attive</w:t>
+      </w:r>
+    </w:p>
+    <w:p>
+      <w:pPr>
+        <w:pStyle w:val="Livellonota2"/>
+        <w:numPr>
+          <w:ilvl w:val="0"/>
+          <w:numId w:val="0"/>
+        </w:numPr>
+      </w:pPr>
+      <w:r>
+        <w:t>View M</w:t>
+      </w:r>
+      <w:r>
+        <w:t>odifica campagne</w:t>
+      </w:r>
+    </w:p>
+    <w:p>
+      <w:pPr>
+        <w:pStyle w:val="Livellonota2"/>
+      </w:pPr>
+      <w:r>
+        <w:t>Form modifica campagna</w:t>
+      </w:r>
+    </w:p>
+    <w:p>
+      <w:pPr>
+        <w:pStyle w:val="Livellonota2"/>
+      </w:pPr>
+      <w:r>
+        <w:t>Bottone per forzarne la chiusura</w:t>
+      </w:r>
+    </w:p>
+    <w:p>
+      <w:pPr>
+        <w:pStyle w:val="Livellonota2"/>
+        <w:numPr>
+          <w:ilvl w:val="0"/>
+          <w:numId w:val="0"/>
+        </w:numPr>
+      </w:pPr>
+      <w:r>
+        <w:t>View Singola campagna</w:t>
+      </w:r>
+    </w:p>
+    <w:p>
+      <w:pPr>
+        <w:pStyle w:val="Livellonota2"/>
+      </w:pPr>
+      <w:r>
+        <w:t>Nome</w:t>
+      </w:r>
+    </w:p>
+    <w:p>
+      <w:pPr>
+        <w:pStyle w:val="Livellonota2"/>
+      </w:pPr>
+      <w:r>
+        <w:t>Descrizione</w:t>
+      </w:r>
+    </w:p>
+    <w:p>
+      <w:pPr>
+        <w:pStyle w:val="Livellonota2"/>
+      </w:pPr>
+      <w:r>
+        <w:t>Timer</w:t>
+      </w:r>
+    </w:p>
+    <w:p>
+      <w:pPr>
+        <w:pStyle w:val="Livellonota2"/>
+      </w:pPr>
+      <w:r>
+        <w:t>Budget</w:t>
+      </w:r>
+    </w:p>
+    <w:p>
+      <w:pPr>
+        <w:pStyle w:val="Livellonota2"/>
+      </w:pPr>
+      <w:r>
+        <w:t>ProgressBar</w:t>
+      </w:r>
+    </w:p>
+    <w:p>
+      <w:pPr>
+        <w:pStyle w:val="Livellonota2"/>
+      </w:pPr>
+      <w:r>
+        <w:t>Link acquisto</w:t>
+      </w:r>
+    </w:p>
+    <w:p>
+      <w:pPr>
+        <w:pStyle w:val="Livellonota2"/>
+        <w:numPr>
+          <w:ilvl w:val="0"/>
+          <w:numId w:val="0"/>
+        </w:numPr>
+      </w:pPr>
+      <w:r>
+        <w:t>View V</w:t>
+      </w:r>
+      <w:r>
+        <w:t>ersamento</w:t>
+      </w:r>
+    </w:p>
+    <w:p>
+      <w:pPr>
+        <w:pStyle w:val="Livellonota2"/>
+      </w:pPr>
+      <w:r>
+        <w:t>Riepilogo campagna</w:t>
+      </w:r>
+    </w:p>
+    <w:p>
+      <w:pPr>
+        <w:pStyle w:val="Livellonota2"/>
+      </w:pPr>
+      <w:r>
+        <w:t>Dati fatturazione</w:t>
+      </w:r>
+    </w:p>
+    <w:p>
+      <w:pPr>
+        <w:pStyle w:val="Livellonota2"/>
+      </w:pPr>
+      <w:r>
+        <w:t>Inserimento budget</w:t>
+      </w:r>
+    </w:p>
+    <w:p>
+      <w:pPr>
+        <w:pStyle w:val="Livellonota2"/>
+      </w:pPr>
+      <w:r>
+        <w:t>Conferma</w:t>
+      </w:r>
+    </w:p>
+    <w:p>
+      <w:pPr>
+        <w:pStyle w:val="Livellonota1"/>
+      </w:pPr>
+    </w:p>
+    <w:p>
+      <w:pPr>
+        <w:pStyle w:val="Livellonota1"/>
+      </w:pPr>
+      <w:r>
+        <w:t>Class User</w:t>
+      </w:r>
+    </w:p>
+    <w:p>
+      <w:pPr>
+        <w:pStyle w:val="Livellonota1"/>
+        <w:numPr>
+          <w:ilvl w:val="0"/>
+          <w:numId w:val="0"/>
+        </w:numPr>
+      </w:pPr>
+      <w:r>
+        <w:t>users:</w:t>
+      </w:r>
+      <w:r>
+        <w:t xml:space="preserve"> id_user, nome, cognome, via, n</w:t>
+      </w:r>
+      <w:r>
+        <w:t>civi</w:t>
+      </w:r>
+      <w:r>
+        <w:t xml:space="preserve">co, cap, paese, prov, </w:t>
+      </w:r>
       <w:bookmarkStart w:id="0" w:name="_GoBack"/>
       <w:bookmarkEnd w:id="0"/>
-    </w:p>
-    <w:p>
-      <w:pPr>
-        <w:pStyle w:val="Livellonota2"/>
-        <w:numPr>
-          <w:ilvl w:val="0"/>
-          <w:numId w:val="0"/>
-        </w:numPr>
-      </w:pPr>
-      <w:r>
-        <w:t>Form login</w:t>
-      </w:r>
-    </w:p>
-    <w:p>
-      <w:pPr>
-        <w:pStyle w:val="Livellonota2"/>
-      </w:pPr>
-      <w:r>
-        <w:t>Username</w:t>
-      </w:r>
-    </w:p>
-    <w:p>
-      <w:pPr>
-        <w:pStyle w:val="Livellonota2"/>
-      </w:pPr>
-      <w:r>
-        <w:t>Password</w:t>
-      </w:r>
-    </w:p>
-    <w:p>
-      <w:pPr>
-        <w:pStyle w:val="Livellonota2"/>
-        <w:numPr>
-          <w:ilvl w:val="0"/>
-          <w:numId w:val="0"/>
-        </w:numPr>
-      </w:pPr>
-    </w:p>
-    <w:p>
-      <w:pPr>
-        <w:pStyle w:val="Livellonota2"/>
-        <w:numPr>
-          <w:ilvl w:val="0"/>
-          <w:numId w:val="0"/>
-        </w:numPr>
-      </w:pPr>
-      <w:r>
-        <w:t>View Home (ospite)</w:t>
-      </w:r>
-    </w:p>
-    <w:p>
-      <w:pPr>
-        <w:pStyle w:val="Livellonota2"/>
-      </w:pPr>
-      <w:r>
-        <w:t>Form login (campi login, registrazione)</w:t>
-      </w:r>
-    </w:p>
-    <w:p>
-      <w:pPr>
-        <w:pStyle w:val="Livellonota2"/>
-      </w:pPr>
-      <w:r>
-        <w:t>Menu (Home, About Us, Campagne, Contatti)</w:t>
-      </w:r>
-    </w:p>
-    <w:p>
-      <w:pPr>
-        <w:pStyle w:val="Livellonota2"/>
-      </w:pPr>
-      <w:r>
-        <w:t>Campagne che stanno per scadere (lista</w:t>
-      </w:r>
-      <w:r>
-        <w:t>: Nome, Descrizione, Timer, Progresso</w:t>
-      </w:r>
-      <w:r>
-        <w:t>)</w:t>
-      </w:r>
-    </w:p>
-    <w:p>
-      <w:pPr>
-        <w:pStyle w:val="Livellonota2"/>
-      </w:pPr>
-      <w:r>
-        <w:t>Header</w:t>
-      </w:r>
-    </w:p>
-    <w:p>
-      <w:pPr>
-        <w:pStyle w:val="Livellonota2"/>
-      </w:pPr>
-      <w:r>
-        <w:t>Footer</w:t>
-      </w:r>
-    </w:p>
-    <w:p>
-      <w:pPr>
-        <w:pStyle w:val="Livellonota2"/>
-        <w:numPr>
-          <w:ilvl w:val="0"/>
-          <w:numId w:val="0"/>
-        </w:numPr>
-      </w:pPr>
-      <w:r>
-        <w:t>View Home (logged in)</w:t>
-      </w:r>
-    </w:p>
-    <w:p>
-      <w:pPr>
-        <w:pStyle w:val="Livellonota2"/>
-      </w:pPr>
-      <w:r>
-        <w:t>Come ospite ma senza campi form login</w:t>
-      </w:r>
-    </w:p>
-    <w:p>
-      <w:pPr>
-        <w:pStyle w:val="Livellonota2"/>
-      </w:pPr>
-      <w:r>
-        <w:t>Menu (Home, About Us, Campagne, Account</w:t>
-      </w:r>
-      <w:r>
-        <w:t xml:space="preserve"> (tendina: Modifica dati, </w:t>
-      </w:r>
-      <w:r>
-        <w:t>Versamenti, Le mie campagne)</w:t>
-      </w:r>
-      <w:r>
-        <w:t>, Contatti)</w:t>
-      </w:r>
-    </w:p>
-    <w:p>
-      <w:pPr>
-        <w:pStyle w:val="Livellonota2"/>
-        <w:numPr>
-          <w:ilvl w:val="0"/>
-          <w:numId w:val="0"/>
-        </w:numPr>
-      </w:pPr>
-      <w:r>
-        <w:t>View About Us</w:t>
-      </w:r>
-    </w:p>
-    <w:p>
-      <w:pPr>
-        <w:pStyle w:val="Livellonota2"/>
-        <w:numPr>
-          <w:ilvl w:val="0"/>
-          <w:numId w:val="0"/>
-        </w:numPr>
-      </w:pPr>
-      <w:r>
-        <w:t xml:space="preserve">View </w:t>
-      </w:r>
-      <w:r>
-        <w:t xml:space="preserve">Lista </w:t>
-      </w:r>
-      <w:r>
-        <w:t>Campagne (logged in)</w:t>
-      </w:r>
-    </w:p>
-    <w:p>
-      <w:pPr>
-        <w:pStyle w:val="Livellonota2"/>
-      </w:pPr>
-      <w:r>
-        <w:t>Query per avere solo quelle attive (differenza data attuale e chiusura &lt;0)</w:t>
-      </w:r>
-    </w:p>
-    <w:p>
-      <w:pPr>
-        <w:pStyle w:val="Livellonota2"/>
-      </w:pPr>
-      <w:r>
-        <w:lastRenderedPageBreak/>
-        <w:t>Timer</w:t>
-      </w:r>
-    </w:p>
-    <w:p>
-      <w:pPr>
-        <w:pStyle w:val="Livellonota2"/>
-      </w:pPr>
-      <w:r>
-        <w:t>Ricerca tramite parola nel titolo o descrizione</w:t>
-      </w:r>
-    </w:p>
-    <w:p>
-      <w:pPr>
-        <w:pStyle w:val="Livellonota2"/>
-      </w:pPr>
-      <w:r>
-        <w:t>Crea nuova campagna</w:t>
-      </w:r>
-    </w:p>
-    <w:p>
-      <w:pPr>
-        <w:pStyle w:val="Livellonota2"/>
-      </w:pPr>
-      <w:r>
-        <w:t>Campagne a cui hai aderito</w:t>
-      </w:r>
-    </w:p>
-    <w:p>
-      <w:pPr>
-        <w:pStyle w:val="Livellonota2"/>
-      </w:pPr>
-      <w:r>
-        <w:t>Barra progresso goal</w:t>
-      </w:r>
-    </w:p>
-    <w:p>
-      <w:pPr>
-        <w:pStyle w:val="Livellonota2"/>
-      </w:pPr>
-      <w:r>
-        <w:t>Le tue campagne</w:t>
-      </w:r>
-    </w:p>
-    <w:p>
-      <w:pPr>
-        <w:pStyle w:val="Livellonota2"/>
-        <w:numPr>
-          <w:ilvl w:val="0"/>
-          <w:numId w:val="0"/>
-        </w:numPr>
-      </w:pPr>
-    </w:p>
-    <w:p>
-      <w:pPr>
-        <w:pStyle w:val="Livellonota2"/>
-        <w:numPr>
-          <w:ilvl w:val="0"/>
-          <w:numId w:val="0"/>
-        </w:numPr>
-      </w:pPr>
-      <w:r>
-        <w:t>View Modifica dati</w:t>
-      </w:r>
-    </w:p>
-    <w:p>
-      <w:pPr>
-        <w:pStyle w:val="Livellonota2"/>
-      </w:pPr>
-      <w:r>
-        <w:t>Form registrazione (circa)</w:t>
-      </w:r>
-    </w:p>
-    <w:p>
-      <w:pPr>
-        <w:pStyle w:val="Livellonota2"/>
-        <w:numPr>
-          <w:ilvl w:val="0"/>
-          <w:numId w:val="0"/>
-        </w:numPr>
-      </w:pPr>
-    </w:p>
-    <w:p>
-      <w:pPr>
-        <w:pStyle w:val="Livellonota2"/>
-        <w:numPr>
-          <w:ilvl w:val="0"/>
-          <w:numId w:val="0"/>
-        </w:numPr>
-      </w:pPr>
-    </w:p>
-    <w:p>
-      <w:pPr>
-        <w:pStyle w:val="Livellonota2"/>
-        <w:numPr>
-          <w:ilvl w:val="0"/>
-          <w:numId w:val="0"/>
-        </w:numPr>
-      </w:pPr>
-    </w:p>
-    <w:p>
-      <w:pPr>
-        <w:pStyle w:val="Livellonota2"/>
-        <w:numPr>
-          <w:ilvl w:val="0"/>
-          <w:numId w:val="0"/>
-        </w:numPr>
-      </w:pPr>
-      <w:r>
-        <w:t>View Campagne a cui hai aderito</w:t>
-      </w:r>
-    </w:p>
-    <w:p>
-      <w:pPr>
-        <w:pStyle w:val="Livellonota2"/>
-      </w:pPr>
-      <w:r>
-        <w:t xml:space="preserve">Lista </w:t>
-      </w:r>
-      <w:r>
-        <w:t>campagne</w:t>
-      </w:r>
-      <w:r>
-        <w:t xml:space="preserve"> </w:t>
-      </w:r>
-      <w:r>
-        <w:t xml:space="preserve">ordinata data </w:t>
-      </w:r>
-      <w:r>
-        <w:t>(data, titolo campagna</w:t>
-      </w:r>
-      <w:r>
-        <w:t xml:space="preserve"> (link alla campagna)</w:t>
-      </w:r>
-      <w:r>
-        <w:t>, totale versato) (</w:t>
-      </w:r>
-      <w:r>
-        <w:t>cliccando su &gt;</w:t>
-      </w:r>
-      <w:r>
-        <w:t>, dettagli</w:t>
-      </w:r>
-      <w:r>
-        <w:t xml:space="preserve"> (scopo, importo)</w:t>
-      </w:r>
-      <w:r>
-        <w:t xml:space="preserve"> subito sotto versamento) </w:t>
-      </w:r>
-    </w:p>
-    <w:p>
-      <w:pPr>
-        <w:pStyle w:val="Livellonota2"/>
-        <w:numPr>
-          <w:ilvl w:val="0"/>
-          <w:numId w:val="0"/>
-        </w:numPr>
-      </w:pPr>
-      <w:r>
-        <w:t>View Contatti</w:t>
-      </w:r>
-    </w:p>
-    <w:p>
-      <w:pPr>
-        <w:pStyle w:val="Livellonota2"/>
-        <w:numPr>
-          <w:ilvl w:val="0"/>
-          <w:numId w:val="0"/>
-        </w:numPr>
-      </w:pPr>
-    </w:p>
-    <w:p>
-      <w:pPr>
-        <w:pStyle w:val="Livellonota2"/>
-        <w:numPr>
-          <w:ilvl w:val="0"/>
-          <w:numId w:val="0"/>
-        </w:numPr>
-      </w:pPr>
-      <w:r>
-        <w:t>View Registrazione</w:t>
-      </w:r>
-    </w:p>
-    <w:p>
-      <w:pPr>
-        <w:pStyle w:val="Livellonota2"/>
-      </w:pPr>
-      <w:r>
-        <w:t>Form registrazione</w:t>
-      </w:r>
-    </w:p>
-    <w:p>
-      <w:pPr>
-        <w:pStyle w:val="Livellonota2"/>
-        <w:numPr>
-          <w:ilvl w:val="0"/>
-          <w:numId w:val="0"/>
-        </w:numPr>
-      </w:pPr>
-    </w:p>
-    <w:p>
-      <w:pPr>
-        <w:pStyle w:val="Livellonota2"/>
-        <w:numPr>
-          <w:ilvl w:val="0"/>
-          <w:numId w:val="0"/>
-        </w:numPr>
-      </w:pPr>
-      <w:r>
-        <w:t xml:space="preserve">View </w:t>
-      </w:r>
-      <w:r>
-        <w:t>Crea campagna</w:t>
-      </w:r>
-    </w:p>
-    <w:p>
-      <w:pPr>
-        <w:pStyle w:val="Livellonota2"/>
-      </w:pPr>
-      <w:r>
-        <w:t>Form campagna</w:t>
-      </w:r>
-    </w:p>
-    <w:p>
-      <w:pPr>
-        <w:pStyle w:val="Livellonota2"/>
-        <w:numPr>
-          <w:ilvl w:val="0"/>
-          <w:numId w:val="0"/>
-        </w:numPr>
-      </w:pPr>
-    </w:p>
-    <w:p>
-      <w:pPr>
-        <w:pStyle w:val="Livellonota2"/>
-        <w:numPr>
-          <w:ilvl w:val="0"/>
-          <w:numId w:val="0"/>
-        </w:numPr>
-      </w:pPr>
-      <w:r>
-        <w:t>View Le tue campagne</w:t>
-      </w:r>
-    </w:p>
-    <w:p>
-      <w:pPr>
-        <w:pStyle w:val="Livellonota2"/>
-      </w:pPr>
-      <w:r>
-        <w:t>Lista campagne create dall’utente (Data, Nome, Descrizione, Timer, Progressbar) link alla modifica per quelle attive</w:t>
-      </w:r>
-    </w:p>
-    <w:p>
-      <w:pPr>
-        <w:pStyle w:val="Livellonota2"/>
-        <w:numPr>
-          <w:ilvl w:val="0"/>
-          <w:numId w:val="0"/>
-        </w:numPr>
-      </w:pPr>
-      <w:r>
-        <w:t>View M</w:t>
-      </w:r>
-      <w:r>
-        <w:t>odifica campagne</w:t>
-      </w:r>
-    </w:p>
-    <w:p>
-      <w:pPr>
-        <w:pStyle w:val="Livellonota2"/>
-      </w:pPr>
-      <w:r>
-        <w:t>Form modifica campagna</w:t>
-      </w:r>
-    </w:p>
-    <w:p>
-      <w:pPr>
-        <w:pStyle w:val="Livellonota2"/>
-      </w:pPr>
-      <w:r>
-        <w:t>Bottone per forzarne la chiusura</w:t>
-      </w:r>
-    </w:p>
-    <w:p>
-      <w:pPr>
-        <w:pStyle w:val="Livellonota2"/>
-        <w:numPr>
-          <w:ilvl w:val="0"/>
-          <w:numId w:val="0"/>
-        </w:numPr>
-      </w:pPr>
-      <w:r>
-        <w:t>View Singola campagna</w:t>
-      </w:r>
-    </w:p>
-    <w:p>
-      <w:pPr>
-        <w:pStyle w:val="Livellonota2"/>
-      </w:pPr>
-      <w:r>
-        <w:t>Nome</w:t>
-      </w:r>
-    </w:p>
-    <w:p>
-      <w:pPr>
-        <w:pStyle w:val="Livellonota2"/>
-      </w:pPr>
-      <w:r>
-        <w:t>Descrizione</w:t>
-      </w:r>
-    </w:p>
-    <w:p>
-      <w:pPr>
-        <w:pStyle w:val="Livellonota2"/>
-      </w:pPr>
-      <w:r>
-        <w:t>Timer</w:t>
-      </w:r>
-    </w:p>
-    <w:p>
-      <w:pPr>
-        <w:pStyle w:val="Livellonota2"/>
-      </w:pPr>
-      <w:r>
-        <w:t>Budget</w:t>
-      </w:r>
-    </w:p>
-    <w:p>
-      <w:pPr>
-        <w:pStyle w:val="Livellonota2"/>
-      </w:pPr>
-      <w:r>
-        <w:t>ProgressBar</w:t>
-      </w:r>
-    </w:p>
-    <w:p>
-      <w:pPr>
-        <w:pStyle w:val="Livellonota2"/>
-      </w:pPr>
-      <w:r>
-        <w:t>Link acquisto</w:t>
-      </w:r>
-    </w:p>
-    <w:p>
-      <w:pPr>
-        <w:pStyle w:val="Livellonota2"/>
-        <w:numPr>
-          <w:ilvl w:val="0"/>
-          <w:numId w:val="0"/>
-        </w:numPr>
-      </w:pPr>
-      <w:r>
-        <w:t>View V</w:t>
-      </w:r>
-      <w:r>
-        <w:t>ersamento</w:t>
-      </w:r>
-    </w:p>
-    <w:p>
-      <w:pPr>
-        <w:pStyle w:val="Livellonota2"/>
-      </w:pPr>
-      <w:r>
-        <w:t>Riepilogo campagna</w:t>
-      </w:r>
-    </w:p>
-    <w:p>
-      <w:pPr>
-        <w:pStyle w:val="Livellonota2"/>
-      </w:pPr>
-      <w:r>
-        <w:t>Dati fatturazione</w:t>
-      </w:r>
-    </w:p>
-    <w:p>
-      <w:pPr>
-        <w:pStyle w:val="Livellonota2"/>
-      </w:pPr>
-      <w:r>
-        <w:t>Inserimento budget</w:t>
-      </w:r>
-    </w:p>
-    <w:p>
-      <w:pPr>
-        <w:pStyle w:val="Livellonota2"/>
-      </w:pPr>
-      <w:r>
-        <w:t>Conferma</w:t>
-      </w:r>
-    </w:p>
-    <w:p>
-      <w:pPr>
-        <w:pStyle w:val="Livellonota1"/>
-      </w:pPr>
-    </w:p>
-    <w:p>
-      <w:pPr>
-        <w:pStyle w:val="Livellonota1"/>
-      </w:pPr>
-      <w:r>
-        <w:t>Class User</w:t>
-      </w:r>
-    </w:p>
-    <w:p>
-      <w:pPr>
-        <w:pStyle w:val="Livellonota1"/>
-        <w:numPr>
-          <w:ilvl w:val="0"/>
-          <w:numId w:val="0"/>
-        </w:numPr>
-      </w:pPr>
-      <w:r>
-        <w:t xml:space="preserve">users: id_user, nome, cognome, via, n.civico, cap, paese, prov, username, email, password, associazione (y/n), piva_codf, </w:t>
+      <w:r>
+        <w:t xml:space="preserve">email, password, associazione (y/n), piva_codf, </w:t>
       </w:r>
       <w:r>
         <w:t>datanascita</w:t>

</xml_diff>

<commit_message>
Aggiornato word con foreign keys
</commit_message>
<xml_diff>
--- a/Form per la registrazione utente.docx
+++ b/Form per la registrazione utente.docx
@@ -62,9 +62,11 @@
       <w:pPr>
         <w:pStyle w:val="Livellonota2"/>
       </w:pPr>
+      <w:proofErr w:type="spellStart"/>
       <w:r>
         <w:t>Prov</w:t>
       </w:r>
+      <w:proofErr w:type="spellEnd"/>
     </w:p>
     <w:p>
       <w:pPr>
@@ -102,9 +104,19 @@
       <w:pPr>
         <w:pStyle w:val="Livellonota2"/>
       </w:pPr>
-      <w:r>
-        <w:t>P.IVA/CodFiscale</w:t>
-      </w:r>
+      <w:proofErr w:type="gramStart"/>
+      <w:r>
+        <w:t>P.IVA</w:t>
+      </w:r>
+      <w:proofErr w:type="gramEnd"/>
+      <w:r>
+        <w:t>/</w:t>
+      </w:r>
+      <w:proofErr w:type="spellStart"/>
+      <w:r>
+        <w:t>CodFiscale</w:t>
+      </w:r>
+      <w:proofErr w:type="spellEnd"/>
     </w:p>
     <w:p>
       <w:pPr>
@@ -243,7 +255,15 @@
         <w:pStyle w:val="Livellonota2"/>
       </w:pPr>
       <w:r>
-        <w:t>(controllo se somma del denari degli scopi &gt; totale versamento)</w:t>
+        <w:t xml:space="preserve">(controllo se somma </w:t>
+      </w:r>
+      <w:proofErr w:type="gramStart"/>
+      <w:r>
+        <w:t>del</w:t>
+      </w:r>
+      <w:proofErr w:type="gramEnd"/>
+      <w:r>
+        <w:t xml:space="preserve"> denari degli scopi &gt; totale versamento)</w:t>
       </w:r>
     </w:p>
     <w:p>
@@ -291,24 +311,53 @@
           <w:numId w:val="0"/>
         </w:numPr>
       </w:pPr>
-      <w:r>
-        <w:t>View Home (ospite)</w:t>
-      </w:r>
-    </w:p>
-    <w:p>
-      <w:pPr>
-        <w:pStyle w:val="Livellonota2"/>
-      </w:pPr>
-      <w:r>
-        <w:t>Form login (campi login, registrazione)</w:t>
-      </w:r>
-    </w:p>
-    <w:p>
-      <w:pPr>
-        <w:pStyle w:val="Livellonota2"/>
-      </w:pPr>
-      <w:r>
-        <w:t>Menu (Home, About Us, Campagne, Contatti)</w:t>
+      <w:proofErr w:type="spellStart"/>
+      <w:r>
+        <w:t>View</w:t>
+      </w:r>
+      <w:proofErr w:type="spellEnd"/>
+      <w:r>
+        <w:t xml:space="preserve"> Home (ospite)</w:t>
+      </w:r>
+    </w:p>
+    <w:p>
+      <w:pPr>
+        <w:pStyle w:val="Livellonota2"/>
+      </w:pPr>
+      <w:r>
+        <w:t xml:space="preserve">Form login (campi </w:t>
+      </w:r>
+      <w:proofErr w:type="gramStart"/>
+      <w:r>
+        <w:t>login</w:t>
+      </w:r>
+      <w:proofErr w:type="gramEnd"/>
+      <w:r>
+        <w:t>, registrazione)</w:t>
+      </w:r>
+    </w:p>
+    <w:p>
+      <w:pPr>
+        <w:pStyle w:val="Livellonota2"/>
+      </w:pPr>
+      <w:r>
+        <w:t xml:space="preserve">Menu (Home, </w:t>
+      </w:r>
+      <w:proofErr w:type="spellStart"/>
+      <w:r>
+        <w:t>About</w:t>
+      </w:r>
+      <w:proofErr w:type="spellEnd"/>
+      <w:r>
+        <w:t xml:space="preserve"> </w:t>
+      </w:r>
+      <w:proofErr w:type="spellStart"/>
+      <w:r>
+        <w:t>Us</w:t>
+      </w:r>
+      <w:proofErr w:type="spellEnd"/>
+      <w:r>
+        <w:t>, Campagne, Contatti)</w:t>
       </w:r>
     </w:p>
     <w:p>
@@ -321,52 +370,104 @@
       <w:r>
         <w:t>: Nome, Descrizione, Timer, Progresso</w:t>
       </w:r>
+      <w:proofErr w:type="gramStart"/>
       <w:r>
         <w:t>)</w:t>
       </w:r>
-    </w:p>
-    <w:p>
-      <w:pPr>
-        <w:pStyle w:val="Livellonota2"/>
-      </w:pPr>
+      <w:proofErr w:type="gramEnd"/>
+    </w:p>
+    <w:p>
+      <w:pPr>
+        <w:pStyle w:val="Livellonota2"/>
+      </w:pPr>
+      <w:proofErr w:type="spellStart"/>
       <w:r>
         <w:t>Header</w:t>
       </w:r>
-    </w:p>
-    <w:p>
-      <w:pPr>
-        <w:pStyle w:val="Livellonota2"/>
-      </w:pPr>
+      <w:proofErr w:type="spellEnd"/>
+    </w:p>
+    <w:p>
+      <w:pPr>
+        <w:pStyle w:val="Livellonota2"/>
+      </w:pPr>
+      <w:proofErr w:type="spellStart"/>
       <w:r>
         <w:t>Footer</w:t>
       </w:r>
-    </w:p>
-    <w:p>
-      <w:pPr>
-        <w:pStyle w:val="Livellonota2"/>
-        <w:numPr>
-          <w:ilvl w:val="0"/>
-          <w:numId w:val="0"/>
-        </w:numPr>
-      </w:pPr>
-      <w:r>
-        <w:t>View Home (logged in)</w:t>
-      </w:r>
-    </w:p>
-    <w:p>
-      <w:pPr>
-        <w:pStyle w:val="Livellonota2"/>
-      </w:pPr>
-      <w:r>
-        <w:t>Come ospite ma senza campi form login</w:t>
-      </w:r>
-    </w:p>
-    <w:p>
-      <w:pPr>
-        <w:pStyle w:val="Livellonota2"/>
-      </w:pPr>
-      <w:r>
-        <w:t>Menu (Home, About Us, Campagne, Account</w:t>
+      <w:proofErr w:type="spellEnd"/>
+    </w:p>
+    <w:p>
+      <w:pPr>
+        <w:pStyle w:val="Livellonota2"/>
+        <w:numPr>
+          <w:ilvl w:val="0"/>
+          <w:numId w:val="0"/>
+        </w:numPr>
+      </w:pPr>
+      <w:proofErr w:type="spellStart"/>
+      <w:r>
+        <w:t>View</w:t>
+      </w:r>
+      <w:proofErr w:type="spellEnd"/>
+      <w:r>
+        <w:t xml:space="preserve"> Home (</w:t>
+      </w:r>
+      <w:proofErr w:type="spellStart"/>
+      <w:r>
+        <w:t>logged</w:t>
+      </w:r>
+      <w:proofErr w:type="spellEnd"/>
+      <w:r>
+        <w:t xml:space="preserve"> </w:t>
+      </w:r>
+      <w:proofErr w:type="gramStart"/>
+      <w:r>
+        <w:t>in</w:t>
+      </w:r>
+      <w:proofErr w:type="gramEnd"/>
+      <w:r>
+        <w:t>)</w:t>
+      </w:r>
+    </w:p>
+    <w:p>
+      <w:pPr>
+        <w:pStyle w:val="Livellonota2"/>
+      </w:pPr>
+      <w:r>
+        <w:t xml:space="preserve">Come ospite ma senza campi </w:t>
+      </w:r>
+      <w:proofErr w:type="spellStart"/>
+      <w:r>
+        <w:t>form</w:t>
+      </w:r>
+      <w:proofErr w:type="spellEnd"/>
+      <w:r>
+        <w:t xml:space="preserve"> login</w:t>
+      </w:r>
+    </w:p>
+    <w:p>
+      <w:pPr>
+        <w:pStyle w:val="Livellonota2"/>
+      </w:pPr>
+      <w:proofErr w:type="gramStart"/>
+      <w:r>
+        <w:t xml:space="preserve">Menu (Home, </w:t>
+      </w:r>
+      <w:proofErr w:type="spellStart"/>
+      <w:r>
+        <w:t>About</w:t>
+      </w:r>
+      <w:proofErr w:type="spellEnd"/>
+      <w:r>
+        <w:t xml:space="preserve"> </w:t>
+      </w:r>
+      <w:proofErr w:type="spellStart"/>
+      <w:r>
+        <w:t>Us</w:t>
+      </w:r>
+      <w:proofErr w:type="spellEnd"/>
+      <w:r>
+        <w:t>, Campagne, Account</w:t>
       </w:r>
       <w:r>
         <w:t xml:space="preserve"> (tendina: Modifica dati, </w:t>
@@ -377,44 +478,89 @@
       <w:r>
         <w:t>, Contatti)</w:t>
       </w:r>
-    </w:p>
-    <w:p>
-      <w:pPr>
-        <w:pStyle w:val="Livellonota2"/>
-        <w:numPr>
-          <w:ilvl w:val="0"/>
-          <w:numId w:val="0"/>
-        </w:numPr>
-      </w:pPr>
-      <w:r>
-        <w:t>View About Us</w:t>
-      </w:r>
-    </w:p>
-    <w:p>
-      <w:pPr>
-        <w:pStyle w:val="Livellonota2"/>
-        <w:numPr>
-          <w:ilvl w:val="0"/>
-          <w:numId w:val="0"/>
-        </w:numPr>
-      </w:pPr>
-      <w:r>
-        <w:t xml:space="preserve">View </w:t>
+      <w:proofErr w:type="gramEnd"/>
+    </w:p>
+    <w:p>
+      <w:pPr>
+        <w:pStyle w:val="Livellonota2"/>
+        <w:numPr>
+          <w:ilvl w:val="0"/>
+          <w:numId w:val="0"/>
+        </w:numPr>
+      </w:pPr>
+      <w:proofErr w:type="spellStart"/>
+      <w:r>
+        <w:t>View</w:t>
+      </w:r>
+      <w:proofErr w:type="spellEnd"/>
+      <w:r>
+        <w:t xml:space="preserve"> </w:t>
+      </w:r>
+      <w:proofErr w:type="spellStart"/>
+      <w:r>
+        <w:t>About</w:t>
+      </w:r>
+      <w:proofErr w:type="spellEnd"/>
+      <w:r>
+        <w:t xml:space="preserve"> </w:t>
+      </w:r>
+      <w:proofErr w:type="spellStart"/>
+      <w:r>
+        <w:t>Us</w:t>
+      </w:r>
+      <w:proofErr w:type="spellEnd"/>
+    </w:p>
+    <w:p>
+      <w:pPr>
+        <w:pStyle w:val="Livellonota2"/>
+        <w:numPr>
+          <w:ilvl w:val="0"/>
+          <w:numId w:val="0"/>
+        </w:numPr>
+      </w:pPr>
+      <w:proofErr w:type="spellStart"/>
+      <w:r>
+        <w:t>View</w:t>
+      </w:r>
+      <w:proofErr w:type="spellEnd"/>
+      <w:r>
+        <w:t xml:space="preserve"> </w:t>
       </w:r>
       <w:r>
         <w:t xml:space="preserve">Lista </w:t>
       </w:r>
       <w:r>
-        <w:t>Campagne (logged in)</w:t>
-      </w:r>
-    </w:p>
-    <w:p>
-      <w:pPr>
-        <w:pStyle w:val="Livellonota2"/>
-      </w:pPr>
-      <w:r>
-        <w:t>Query per avere solo quelle attive (differenza data attuale e chiusura &lt;0)</w:t>
-      </w:r>
+        <w:t>Campagne (</w:t>
+      </w:r>
+      <w:proofErr w:type="spellStart"/>
+      <w:r>
+        <w:t>logged</w:t>
+      </w:r>
+      <w:proofErr w:type="spellEnd"/>
+      <w:r>
+        <w:t xml:space="preserve"> </w:t>
+      </w:r>
+      <w:proofErr w:type="gramStart"/>
+      <w:r>
+        <w:t>in</w:t>
+      </w:r>
+      <w:proofErr w:type="gramEnd"/>
+      <w:r>
+        <w:t>)</w:t>
+      </w:r>
+    </w:p>
+    <w:p>
+      <w:pPr>
+        <w:pStyle w:val="Livellonota2"/>
+      </w:pPr>
+      <w:r>
+        <w:t>Query per avere solo quelle attive (differenza data attuale e chiusura &lt;0</w:t>
+      </w:r>
+      <w:proofErr w:type="gramStart"/>
+      <w:r>
+        <w:t>)</w:t>
+      </w:r>
+      <w:proofErr w:type="gramEnd"/>
     </w:p>
     <w:p>
       <w:pPr>
@@ -446,7 +592,15 @@
         <w:pStyle w:val="Livellonota2"/>
       </w:pPr>
       <w:r>
-        <w:t>Campagne a cui hai aderito</w:t>
+        <w:t xml:space="preserve">Campagne </w:t>
+      </w:r>
+      <w:proofErr w:type="gramStart"/>
+      <w:r>
+        <w:t>a cui</w:t>
+      </w:r>
+      <w:proofErr w:type="gramEnd"/>
+      <w:r>
+        <w:t xml:space="preserve"> hai aderito</w:t>
       </w:r>
     </w:p>
     <w:p>
@@ -482,8 +636,13 @@
           <w:numId w:val="0"/>
         </w:numPr>
       </w:pPr>
-      <w:r>
-        <w:t>View Modifica dati</w:t>
+      <w:proofErr w:type="spellStart"/>
+      <w:r>
+        <w:t>View</w:t>
+      </w:r>
+      <w:proofErr w:type="spellEnd"/>
+      <w:r>
+        <w:t xml:space="preserve"> Modifica dati</w:t>
       </w:r>
     </w:p>
     <w:p>
@@ -529,8 +688,21 @@
           <w:numId w:val="0"/>
         </w:numPr>
       </w:pPr>
-      <w:r>
-        <w:t>View Campagne a cui hai aderito</w:t>
+      <w:proofErr w:type="spellStart"/>
+      <w:r>
+        <w:t>View</w:t>
+      </w:r>
+      <w:proofErr w:type="spellEnd"/>
+      <w:r>
+        <w:t xml:space="preserve"> Campagne </w:t>
+      </w:r>
+      <w:proofErr w:type="gramStart"/>
+      <w:r>
+        <w:t>a cui</w:t>
+      </w:r>
+      <w:proofErr w:type="gramEnd"/>
+      <w:r>
+        <w:t xml:space="preserve"> hai aderito</w:t>
       </w:r>
     </w:p>
     <w:p>
@@ -540,6 +712,7 @@
       <w:r>
         <w:t xml:space="preserve">Lista </w:t>
       </w:r>
+      <w:proofErr w:type="gramStart"/>
       <w:r>
         <w:t>campagne</w:t>
       </w:r>
@@ -547,7 +720,11 @@
         <w:t xml:space="preserve"> </w:t>
       </w:r>
       <w:r>
-        <w:t xml:space="preserve">ordinata data </w:t>
+        <w:t>ordinata data</w:t>
+      </w:r>
+      <w:proofErr w:type="gramEnd"/>
+      <w:r>
+        <w:t xml:space="preserve"> </w:t>
       </w:r>
       <w:r>
         <w:t>(data, titolo campagna</w:t>
@@ -579,29 +756,39 @@
           <w:numId w:val="0"/>
         </w:numPr>
       </w:pPr>
-      <w:r>
-        <w:t>View Contatti</w:t>
-      </w:r>
-    </w:p>
-    <w:p>
-      <w:pPr>
-        <w:pStyle w:val="Livellonota2"/>
-        <w:numPr>
-          <w:ilvl w:val="0"/>
-          <w:numId w:val="0"/>
-        </w:numPr>
-      </w:pPr>
-    </w:p>
-    <w:p>
-      <w:pPr>
-        <w:pStyle w:val="Livellonota2"/>
-        <w:numPr>
-          <w:ilvl w:val="0"/>
-          <w:numId w:val="0"/>
-        </w:numPr>
-      </w:pPr>
-      <w:r>
-        <w:t>View Registrazione</w:t>
+      <w:proofErr w:type="spellStart"/>
+      <w:r>
+        <w:t>View</w:t>
+      </w:r>
+      <w:proofErr w:type="spellEnd"/>
+      <w:r>
+        <w:t xml:space="preserve"> Contatti</w:t>
+      </w:r>
+    </w:p>
+    <w:p>
+      <w:pPr>
+        <w:pStyle w:val="Livellonota2"/>
+        <w:numPr>
+          <w:ilvl w:val="0"/>
+          <w:numId w:val="0"/>
+        </w:numPr>
+      </w:pPr>
+    </w:p>
+    <w:p>
+      <w:pPr>
+        <w:pStyle w:val="Livellonota2"/>
+        <w:numPr>
+          <w:ilvl w:val="0"/>
+          <w:numId w:val="0"/>
+        </w:numPr>
+      </w:pPr>
+      <w:proofErr w:type="spellStart"/>
+      <w:r>
+        <w:t>View</w:t>
+      </w:r>
+      <w:proofErr w:type="spellEnd"/>
+      <w:r>
+        <w:t xml:space="preserve"> Registrazione</w:t>
       </w:r>
     </w:p>
     <w:p>
@@ -629,8 +816,13 @@
           <w:numId w:val="0"/>
         </w:numPr>
       </w:pPr>
-      <w:r>
-        <w:t xml:space="preserve">View </w:t>
+      <w:proofErr w:type="spellStart"/>
+      <w:r>
+        <w:t>View</w:t>
+      </w:r>
+      <w:proofErr w:type="spellEnd"/>
+      <w:r>
+        <w:t xml:space="preserve"> </w:t>
       </w:r>
       <w:r>
         <w:t>Crea campagna</w:t>
@@ -661,28 +853,62 @@
           <w:numId w:val="0"/>
         </w:numPr>
       </w:pPr>
-      <w:r>
-        <w:t>View Le tue campagne</w:t>
-      </w:r>
-    </w:p>
-    <w:p>
-      <w:pPr>
-        <w:pStyle w:val="Livellonota2"/>
-      </w:pPr>
-      <w:r>
-        <w:t>Lista campagne create dall’utente (Data, Nome, Descrizione, Timer, Progressbar) link alla modifica per quelle attive</w:t>
-      </w:r>
-    </w:p>
-    <w:p>
-      <w:pPr>
-        <w:pStyle w:val="Livellonota2"/>
-        <w:numPr>
-          <w:ilvl w:val="0"/>
-          <w:numId w:val="0"/>
-        </w:numPr>
-      </w:pPr>
-      <w:r>
-        <w:t>View M</w:t>
+      <w:proofErr w:type="spellStart"/>
+      <w:r>
+        <w:t>View</w:t>
+      </w:r>
+      <w:proofErr w:type="spellEnd"/>
+      <w:r>
+        <w:t xml:space="preserve"> </w:t>
+      </w:r>
+      <w:proofErr w:type="gramStart"/>
+      <w:r>
+        <w:t>Le</w:t>
+      </w:r>
+      <w:proofErr w:type="gramEnd"/>
+      <w:r>
+        <w:t xml:space="preserve"> tue campagne</w:t>
+      </w:r>
+    </w:p>
+    <w:p>
+      <w:pPr>
+        <w:pStyle w:val="Livellonota2"/>
+      </w:pPr>
+      <w:r>
+        <w:t xml:space="preserve">Lista campagne create dall’utente (Data, Nome, Descrizione, Timer, </w:t>
+      </w:r>
+      <w:proofErr w:type="spellStart"/>
+      <w:r>
+        <w:t>Progressbar</w:t>
+      </w:r>
+      <w:proofErr w:type="spellEnd"/>
+      <w:r>
+        <w:t xml:space="preserve">) </w:t>
+      </w:r>
+      <w:proofErr w:type="gramStart"/>
+      <w:r>
+        <w:t>link</w:t>
+      </w:r>
+      <w:proofErr w:type="gramEnd"/>
+      <w:r>
+        <w:t xml:space="preserve"> alla modifica per quelle attive</w:t>
+      </w:r>
+    </w:p>
+    <w:p>
+      <w:pPr>
+        <w:pStyle w:val="Livellonota2"/>
+        <w:numPr>
+          <w:ilvl w:val="0"/>
+          <w:numId w:val="0"/>
+        </w:numPr>
+      </w:pPr>
+      <w:proofErr w:type="spellStart"/>
+      <w:r>
+        <w:t>View</w:t>
+      </w:r>
+      <w:proofErr w:type="spellEnd"/>
+      <w:r>
+        <w:t xml:space="preserve"> M</w:t>
       </w:r>
       <w:r>
         <w:t>odifica campagne</w:t>
@@ -712,8 +938,13 @@
           <w:numId w:val="0"/>
         </w:numPr>
       </w:pPr>
-      <w:r>
-        <w:t>View Singola campagna</w:t>
+      <w:proofErr w:type="spellStart"/>
+      <w:r>
+        <w:t>View</w:t>
+      </w:r>
+      <w:proofErr w:type="spellEnd"/>
+      <w:r>
+        <w:t xml:space="preserve"> Singola campagna</w:t>
       </w:r>
     </w:p>
     <w:p>
@@ -752,28 +983,40 @@
       <w:pPr>
         <w:pStyle w:val="Livellonota2"/>
       </w:pPr>
+      <w:proofErr w:type="spellStart"/>
       <w:r>
         <w:t>ProgressBar</w:t>
       </w:r>
-    </w:p>
-    <w:p>
-      <w:pPr>
-        <w:pStyle w:val="Livellonota2"/>
-      </w:pPr>
-      <w:r>
-        <w:t>Link acquisto</w:t>
-      </w:r>
-    </w:p>
-    <w:p>
-      <w:pPr>
-        <w:pStyle w:val="Livellonota2"/>
-        <w:numPr>
-          <w:ilvl w:val="0"/>
-          <w:numId w:val="0"/>
-        </w:numPr>
-      </w:pPr>
-      <w:r>
-        <w:t>View V</w:t>
+      <w:proofErr w:type="spellEnd"/>
+    </w:p>
+    <w:p>
+      <w:pPr>
+        <w:pStyle w:val="Livellonota2"/>
+      </w:pPr>
+      <w:proofErr w:type="gramStart"/>
+      <w:r>
+        <w:t>Link</w:t>
+      </w:r>
+      <w:proofErr w:type="gramEnd"/>
+      <w:r>
+        <w:t xml:space="preserve"> acquisto</w:t>
+      </w:r>
+    </w:p>
+    <w:p>
+      <w:pPr>
+        <w:pStyle w:val="Livellonota2"/>
+        <w:numPr>
+          <w:ilvl w:val="0"/>
+          <w:numId w:val="0"/>
+        </w:numPr>
+      </w:pPr>
+      <w:proofErr w:type="spellStart"/>
+      <w:r>
+        <w:t>View</w:t>
+      </w:r>
+      <w:proofErr w:type="spellEnd"/>
+      <w:r>
+        <w:t xml:space="preserve"> V</w:t>
       </w:r>
       <w:r>
         <w:t>ersamento</w:t>
@@ -832,26 +1075,309 @@
           <w:numId w:val="0"/>
         </w:numPr>
       </w:pPr>
-      <w:r>
-        <w:t>users:</w:t>
-      </w:r>
-      <w:r>
-        <w:t xml:space="preserve"> id_user, nome, cognome, via, n</w:t>
+      <w:proofErr w:type="spellStart"/>
+      <w:proofErr w:type="gramStart"/>
+      <w:r>
+        <w:t>users</w:t>
+      </w:r>
+      <w:proofErr w:type="spellEnd"/>
+      <w:proofErr w:type="gramEnd"/>
+      <w:r>
+        <w:t>:</w:t>
+      </w:r>
+      <w:r>
+        <w:t xml:space="preserve"> </w:t>
+      </w:r>
+      <w:proofErr w:type="spellStart"/>
+      <w:r>
+        <w:t>id_user</w:t>
+      </w:r>
+      <w:proofErr w:type="spellEnd"/>
+      <w:r>
+        <w:t xml:space="preserve">, nome, cognome, via, </w:t>
+      </w:r>
+      <w:proofErr w:type="spellStart"/>
+      <w:r>
+        <w:t>n</w:t>
       </w:r>
       <w:r>
         <w:t>civi</w:t>
       </w:r>
       <w:r>
-        <w:t xml:space="preserve">co, cap, paese, prov, </w:t>
+        <w:t>co</w:t>
+      </w:r>
+      <w:proofErr w:type="spellEnd"/>
+      <w:r>
+        <w:t xml:space="preserve">, </w:t>
+      </w:r>
+      <w:proofErr w:type="spellStart"/>
+      <w:r>
+        <w:t>cap</w:t>
+      </w:r>
+      <w:proofErr w:type="spellEnd"/>
+      <w:r>
+        <w:t xml:space="preserve">, paese, </w:t>
+      </w:r>
+      <w:proofErr w:type="spellStart"/>
+      <w:r>
+        <w:t>prov</w:t>
+      </w:r>
+      <w:proofErr w:type="spellEnd"/>
+      <w:r>
+        <w:t xml:space="preserve">, </w:t>
+      </w:r>
+      <w:r>
+        <w:t xml:space="preserve">email, password, associazione (y/n), </w:t>
+      </w:r>
+      <w:proofErr w:type="spellStart"/>
+      <w:r>
+        <w:t>piva_codf</w:t>
+      </w:r>
+      <w:proofErr w:type="spellEnd"/>
+      <w:r>
+        <w:t xml:space="preserve">, </w:t>
+      </w:r>
+      <w:proofErr w:type="spellStart"/>
+      <w:r>
+        <w:t>datanascita</w:t>
+      </w:r>
+      <w:proofErr w:type="spellEnd"/>
+    </w:p>
+    <w:p>
+      <w:pPr>
+        <w:pStyle w:val="Livellonota1"/>
+        <w:numPr>
+          <w:ilvl w:val="0"/>
+          <w:numId w:val="0"/>
+        </w:numPr>
+      </w:pPr>
+      <w:proofErr w:type="spellStart"/>
+      <w:proofErr w:type="gramStart"/>
+      <w:r>
+        <w:t>has_many</w:t>
+      </w:r>
+      <w:proofErr w:type="gramEnd"/>
+      <w:r>
+        <w:t>:campaigns</w:t>
+      </w:r>
+      <w:proofErr w:type="spellEnd"/>
+    </w:p>
+    <w:p>
+      <w:pPr>
+        <w:pStyle w:val="Livellonota1"/>
+        <w:numPr>
+          <w:ilvl w:val="0"/>
+          <w:numId w:val="0"/>
+        </w:numPr>
+      </w:pPr>
+      <w:proofErr w:type="spellStart"/>
+      <w:proofErr w:type="gramStart"/>
+      <w:r>
+        <w:t>has_many</w:t>
+      </w:r>
+      <w:proofErr w:type="gramEnd"/>
+      <w:r>
+        <w:t>:bi</w:t>
+      </w:r>
+      <w:r>
+        <w:t>lls</w:t>
+      </w:r>
+      <w:proofErr w:type="spellEnd"/>
+    </w:p>
+    <w:p>
+      <w:pPr>
+        <w:pStyle w:val="Livellonota1"/>
+        <w:numPr>
+          <w:ilvl w:val="0"/>
+          <w:numId w:val="0"/>
+        </w:numPr>
+      </w:pPr>
+    </w:p>
+    <w:p>
+      <w:pPr>
+        <w:pStyle w:val="Livellonota1"/>
+        <w:numPr>
+          <w:ilvl w:val="0"/>
+          <w:numId w:val="0"/>
+        </w:numPr>
+      </w:pPr>
+    </w:p>
+    <w:p>
+      <w:pPr>
+        <w:pStyle w:val="Livellonota1"/>
+        <w:numPr>
+          <w:ilvl w:val="0"/>
+          <w:numId w:val="0"/>
+        </w:numPr>
+      </w:pPr>
+      <w:r>
+        <w:t xml:space="preserve">Class </w:t>
+      </w:r>
+      <w:proofErr w:type="spellStart"/>
+      <w:r>
+        <w:t>Campaign</w:t>
+      </w:r>
+      <w:proofErr w:type="spellEnd"/>
+    </w:p>
+    <w:p>
+      <w:pPr>
+        <w:pStyle w:val="Livellonota1"/>
+        <w:numPr>
+          <w:ilvl w:val="0"/>
+          <w:numId w:val="0"/>
+        </w:numPr>
+      </w:pPr>
+      <w:proofErr w:type="spellStart"/>
+      <w:proofErr w:type="gramStart"/>
+      <w:r>
+        <w:t>campaigns</w:t>
+      </w:r>
+      <w:proofErr w:type="spellEnd"/>
+      <w:proofErr w:type="gramEnd"/>
+      <w:r>
+        <w:t xml:space="preserve">: </w:t>
+      </w:r>
+      <w:proofErr w:type="spellStart"/>
+      <w:r>
+        <w:t>id_campaign</w:t>
+      </w:r>
+      <w:proofErr w:type="spellEnd"/>
+      <w:r>
+        <w:t xml:space="preserve">, nome, </w:t>
+      </w:r>
+      <w:proofErr w:type="spellStart"/>
+      <w:r>
+        <w:t>descrizione,durata,goal,chiusa</w:t>
+      </w:r>
+      <w:proofErr w:type="spellEnd"/>
+      <w:r>
+        <w:t>(y/n)</w:t>
+      </w:r>
+      <w:r>
+        <w:t>,</w:t>
+      </w:r>
+      <w:proofErr w:type="spellStart"/>
+      <w:r>
+        <w:t>user</w:t>
+      </w:r>
+      <w:proofErr w:type="spellEnd"/>
+      <w:r>
+        <w:t>-id</w:t>
+      </w:r>
+    </w:p>
+    <w:p>
+      <w:pPr>
+        <w:pStyle w:val="Livellonota1"/>
+        <w:numPr>
+          <w:ilvl w:val="0"/>
+          <w:numId w:val="0"/>
+        </w:numPr>
+      </w:pPr>
+      <w:proofErr w:type="spellStart"/>
+      <w:proofErr w:type="gramStart"/>
+      <w:r>
+        <w:t>has_one</w:t>
+      </w:r>
+      <w:proofErr w:type="gramEnd"/>
+      <w:r>
+        <w:t>:user</w:t>
+      </w:r>
+      <w:proofErr w:type="spellEnd"/>
+    </w:p>
+    <w:p>
+      <w:pPr>
+        <w:pStyle w:val="Livellonota1"/>
+        <w:numPr>
+          <w:ilvl w:val="0"/>
+          <w:numId w:val="0"/>
+        </w:numPr>
+      </w:pPr>
+      <w:proofErr w:type="spellStart"/>
+      <w:proofErr w:type="gramStart"/>
+      <w:r>
+        <w:t>has_may</w:t>
+      </w:r>
+      <w:proofErr w:type="gramEnd"/>
+      <w:r>
+        <w:t>:bi</w:t>
+      </w:r>
+      <w:r>
+        <w:t>lls</w:t>
+      </w:r>
+      <w:proofErr w:type="spellEnd"/>
+    </w:p>
+    <w:p>
+      <w:pPr>
+        <w:pStyle w:val="Livellonota1"/>
+        <w:numPr>
+          <w:ilvl w:val="0"/>
+          <w:numId w:val="0"/>
+        </w:numPr>
+      </w:pPr>
+    </w:p>
+    <w:p>
+      <w:pPr>
+        <w:pStyle w:val="Livellonota1"/>
+        <w:numPr>
+          <w:ilvl w:val="0"/>
+          <w:numId w:val="0"/>
+        </w:numPr>
+      </w:pPr>
+      <w:r>
+        <w:t>Class Bi</w:t>
+      </w:r>
+      <w:r>
+        <w:t>ll</w:t>
+      </w:r>
+    </w:p>
+    <w:p>
+      <w:pPr>
+        <w:pStyle w:val="Livellonota1"/>
+        <w:numPr>
+          <w:ilvl w:val="0"/>
+          <w:numId w:val="0"/>
+        </w:numPr>
+      </w:pPr>
+      <w:proofErr w:type="spellStart"/>
+      <w:r>
+        <w:t>parcell</w:t>
+      </w:r>
+      <w:proofErr w:type="spellEnd"/>
+      <w:r>
+        <w:t xml:space="preserve">: </w:t>
+      </w:r>
+      <w:proofErr w:type="spellStart"/>
+      <w:r>
+        <w:t>id_bi</w:t>
+      </w:r>
+      <w:r>
+        <w:t>ll</w:t>
+      </w:r>
+      <w:proofErr w:type="spellEnd"/>
+      <w:r>
+        <w:t>,</w:t>
+      </w:r>
+      <w:r>
+        <w:t xml:space="preserve"> </w:t>
+      </w:r>
+      <w:proofErr w:type="spellStart"/>
+      <w:r>
+        <w:t>totale_versato</w:t>
+      </w:r>
+      <w:proofErr w:type="spellEnd"/>
+      <w:r>
+        <w:t xml:space="preserve">, </w:t>
+      </w:r>
+      <w:proofErr w:type="spellStart"/>
+      <w:r>
+        <w:t>user</w:t>
+      </w:r>
+      <w:proofErr w:type="spellEnd"/>
+      <w:r>
+        <w:t>-id, campaign-id</w:t>
       </w:r>
       <w:bookmarkStart w:id="0" w:name="_GoBack"/>
       <w:bookmarkEnd w:id="0"/>
-      <w:r>
-        <w:t xml:space="preserve">email, password, associazione (y/n), piva_codf, </w:t>
-      </w:r>
-      <w:r>
-        <w:t>datanascita</w:t>
-      </w:r>
     </w:p>
     <w:p>
       <w:pPr>
@@ -861,9 +1387,16 @@
           <w:numId w:val="0"/>
         </w:numPr>
       </w:pPr>
-      <w:r>
-        <w:t>has_many:campaigns</w:t>
-      </w:r>
+      <w:proofErr w:type="spellStart"/>
+      <w:proofErr w:type="gramStart"/>
+      <w:r>
+        <w:t>has_one</w:t>
+      </w:r>
+      <w:proofErr w:type="gramEnd"/>
+      <w:r>
+        <w:t>:user</w:t>
+      </w:r>
+      <w:proofErr w:type="spellEnd"/>
     </w:p>
     <w:p>
       <w:pPr>
@@ -873,12 +1406,19 @@
           <w:numId w:val="0"/>
         </w:numPr>
       </w:pPr>
-      <w:r>
-        <w:t>has_many:bi</w:t>
-      </w:r>
-      <w:r>
-        <w:t>lls</w:t>
-      </w:r>
+      <w:proofErr w:type="spellStart"/>
+      <w:proofErr w:type="gramStart"/>
+      <w:r>
+        <w:t>has_many</w:t>
+      </w:r>
+      <w:proofErr w:type="gramEnd"/>
+      <w:r>
+        <w:t>:aim</w:t>
+      </w:r>
+      <w:r>
+        <w:t>s</w:t>
+      </w:r>
+      <w:proofErr w:type="spellEnd"/>
     </w:p>
     <w:p>
       <w:pPr>
@@ -888,6 +1428,16 @@
           <w:numId w:val="0"/>
         </w:numPr>
       </w:pPr>
+      <w:proofErr w:type="spellStart"/>
+      <w:proofErr w:type="gramStart"/>
+      <w:r>
+        <w:t>has_one</w:t>
+      </w:r>
+      <w:proofErr w:type="gramEnd"/>
+      <w:r>
+        <w:t>:campaign</w:t>
+      </w:r>
+      <w:proofErr w:type="spellEnd"/>
     </w:p>
     <w:p>
       <w:pPr>
@@ -907,8 +1457,13 @@
         </w:numPr>
       </w:pPr>
       <w:r>
-        <w:t>Class Campaign</w:t>
-      </w:r>
+        <w:t xml:space="preserve">Class </w:t>
+      </w:r>
+      <w:proofErr w:type="spellStart"/>
+      <w:r>
+        <w:t>Aim</w:t>
+      </w:r>
+      <w:proofErr w:type="spellEnd"/>
     </w:p>
     <w:p>
       <w:pPr>
@@ -918,8 +1473,34 @@
           <w:numId w:val="0"/>
         </w:numPr>
       </w:pPr>
-      <w:r>
-        <w:t>campaigns: id_campaign, nome, descrizione,durata,goal,chiusa(y/n)</w:t>
+      <w:proofErr w:type="spellStart"/>
+      <w:proofErr w:type="gramStart"/>
+      <w:r>
+        <w:t>aims</w:t>
+      </w:r>
+      <w:proofErr w:type="spellEnd"/>
+      <w:proofErr w:type="gramEnd"/>
+      <w:r>
+        <w:t xml:space="preserve">: </w:t>
+      </w:r>
+      <w:proofErr w:type="spellStart"/>
+      <w:r>
+        <w:t>id_aim</w:t>
+      </w:r>
+      <w:proofErr w:type="spellEnd"/>
+      <w:r>
+        <w:t>, scopo, importo</w:t>
+      </w:r>
+      <w:r>
+        <w:t xml:space="preserve">, </w:t>
+      </w:r>
+      <w:proofErr w:type="spellStart"/>
+      <w:r>
+        <w:t>bill</w:t>
+      </w:r>
+      <w:proofErr w:type="spellEnd"/>
+      <w:r>
+        <w:t>-id</w:t>
       </w:r>
     </w:p>
     <w:p>
@@ -930,156 +1511,19 @@
           <w:numId w:val="0"/>
         </w:numPr>
       </w:pPr>
-      <w:r>
-        <w:t>has_one:user</w:t>
-      </w:r>
-    </w:p>
-    <w:p>
-      <w:pPr>
-        <w:pStyle w:val="Livellonota1"/>
-        <w:numPr>
-          <w:ilvl w:val="0"/>
-          <w:numId w:val="0"/>
-        </w:numPr>
-      </w:pPr>
-      <w:r>
-        <w:t>has_may:bi</w:t>
-      </w:r>
-      <w:r>
-        <w:t>lls</w:t>
-      </w:r>
-    </w:p>
-    <w:p>
-      <w:pPr>
-        <w:pStyle w:val="Livellonota1"/>
-        <w:numPr>
-          <w:ilvl w:val="0"/>
-          <w:numId w:val="0"/>
-        </w:numPr>
-      </w:pPr>
-    </w:p>
-    <w:p>
-      <w:pPr>
-        <w:pStyle w:val="Livellonota1"/>
-        <w:numPr>
-          <w:ilvl w:val="0"/>
-          <w:numId w:val="0"/>
-        </w:numPr>
-      </w:pPr>
-      <w:r>
-        <w:t>Class Bi</w:t>
+      <w:proofErr w:type="spellStart"/>
+      <w:proofErr w:type="gramStart"/>
+      <w:r>
+        <w:t>has_one</w:t>
+      </w:r>
+      <w:proofErr w:type="gramEnd"/>
+      <w:r>
+        <w:t>:bi</w:t>
       </w:r>
       <w:r>
         <w:t>ll</w:t>
       </w:r>
-    </w:p>
-    <w:p>
-      <w:pPr>
-        <w:pStyle w:val="Livellonota1"/>
-        <w:numPr>
-          <w:ilvl w:val="0"/>
-          <w:numId w:val="0"/>
-        </w:numPr>
-      </w:pPr>
-      <w:r>
-        <w:t>parcell: id_bi</w:t>
-      </w:r>
-      <w:r>
-        <w:t>ll,</w:t>
-      </w:r>
-      <w:r>
-        <w:t xml:space="preserve"> totale_versato</w:t>
-      </w:r>
-    </w:p>
-    <w:p>
-      <w:pPr>
-        <w:pStyle w:val="Livellonota1"/>
-        <w:numPr>
-          <w:ilvl w:val="0"/>
-          <w:numId w:val="0"/>
-        </w:numPr>
-      </w:pPr>
-      <w:r>
-        <w:t>has_one:user</w:t>
-      </w:r>
-    </w:p>
-    <w:p>
-      <w:pPr>
-        <w:pStyle w:val="Livellonota1"/>
-        <w:numPr>
-          <w:ilvl w:val="0"/>
-          <w:numId w:val="0"/>
-        </w:numPr>
-      </w:pPr>
-      <w:r>
-        <w:t>has_many:aim</w:t>
-      </w:r>
-      <w:r>
-        <w:t>s</w:t>
-      </w:r>
-    </w:p>
-    <w:p>
-      <w:pPr>
-        <w:pStyle w:val="Livellonota1"/>
-        <w:numPr>
-          <w:ilvl w:val="0"/>
-          <w:numId w:val="0"/>
-        </w:numPr>
-      </w:pPr>
-      <w:r>
-        <w:t>has_one:campaign</w:t>
-      </w:r>
-    </w:p>
-    <w:p>
-      <w:pPr>
-        <w:pStyle w:val="Livellonota1"/>
-        <w:numPr>
-          <w:ilvl w:val="0"/>
-          <w:numId w:val="0"/>
-        </w:numPr>
-      </w:pPr>
-    </w:p>
-    <w:p>
-      <w:pPr>
-        <w:pStyle w:val="Livellonota1"/>
-        <w:numPr>
-          <w:ilvl w:val="0"/>
-          <w:numId w:val="0"/>
-        </w:numPr>
-      </w:pPr>
-      <w:r>
-        <w:t>Class Aim</w:t>
-      </w:r>
-    </w:p>
-    <w:p>
-      <w:pPr>
-        <w:pStyle w:val="Livellonota1"/>
-        <w:numPr>
-          <w:ilvl w:val="0"/>
-          <w:numId w:val="0"/>
-        </w:numPr>
-      </w:pPr>
-      <w:r>
-        <w:t>aims: id_aim</w:t>
-      </w:r>
-      <w:r>
-        <w:t>, scopo, importo</w:t>
-      </w:r>
-    </w:p>
-    <w:p>
-      <w:pPr>
-        <w:pStyle w:val="Livellonota1"/>
-        <w:numPr>
-          <w:ilvl w:val="0"/>
-          <w:numId w:val="0"/>
-        </w:numPr>
-      </w:pPr>
-      <w:r>
-        <w:t>has_one:bi</w:t>
-      </w:r>
-      <w:r>
-        <w:t>ll</w:t>
-      </w:r>
+      <w:proofErr w:type="spellEnd"/>
     </w:p>
     <w:p>
       <w:pPr>
@@ -1094,17 +1538,40 @@
     <w:p/>
     <w:p/>
     <w:p>
-      <w:r>
-        <w:t>gemma Devis</w:t>
-      </w:r>
-      <w:r>
-        <w:t>e per autenticazione</w:t>
-      </w:r>
-    </w:p>
-    <w:p>
-      <w:r>
-        <w:t>gemma Bootstrap per template</w:t>
-      </w:r>
+      <w:proofErr w:type="gramStart"/>
+      <w:r>
+        <w:t>gemma</w:t>
+      </w:r>
+      <w:proofErr w:type="gramEnd"/>
+      <w:r>
+        <w:t xml:space="preserve"> </w:t>
+      </w:r>
+      <w:proofErr w:type="spellStart"/>
+      <w:r>
+        <w:t>Devis</w:t>
+      </w:r>
+      <w:r>
+        <w:t>e</w:t>
+      </w:r>
+      <w:proofErr w:type="spellEnd"/>
+      <w:r>
+        <w:t xml:space="preserve"> per autenticazione</w:t>
+      </w:r>
+    </w:p>
+    <w:p>
+      <w:proofErr w:type="gramStart"/>
+      <w:r>
+        <w:t>gemma</w:t>
+      </w:r>
+      <w:proofErr w:type="gramEnd"/>
+      <w:r>
+        <w:t xml:space="preserve"> Bootstrap per </w:t>
+      </w:r>
+      <w:proofErr w:type="spellStart"/>
+      <w:r>
+        <w:t>template</w:t>
+      </w:r>
+      <w:proofErr w:type="spellEnd"/>
     </w:p>
     <w:p/>
     <w:p/>
@@ -1129,8 +1596,13 @@
         </w:numPr>
       </w:pPr>
       <w:r>
-        <w:t>Inserimento/cancellazione/modifica proprie campagne</w:t>
-      </w:r>
+        <w:t xml:space="preserve">Inserimento/cancellazione/modifica proprie </w:t>
+      </w:r>
+      <w:proofErr w:type="gramStart"/>
+      <w:r>
+        <w:t>campagne</w:t>
+      </w:r>
+      <w:proofErr w:type="gramEnd"/>
     </w:p>
     <w:p>
       <w:pPr>
@@ -1152,8 +1624,13 @@
           <w:numId w:val="2"/>
         </w:numPr>
       </w:pPr>
-      <w:r>
-        <w:t>cancellazione account (campagne restano cosi come l’account)</w:t>
+      <w:proofErr w:type="gramStart"/>
+      <w:r>
+        <w:t>cancellazione</w:t>
+      </w:r>
+      <w:proofErr w:type="gramEnd"/>
+      <w:r>
+        <w:t xml:space="preserve"> account (campagne restano cosi come l’account)</w:t>
       </w:r>
     </w:p>
     <w:p>
@@ -1164,8 +1641,13 @@
           <w:numId w:val="2"/>
         </w:numPr>
       </w:pPr>
-      <w:r>
-        <w:t>inserimento/modifica account</w:t>
+      <w:proofErr w:type="gramStart"/>
+      <w:r>
+        <w:t>inserimento</w:t>
+      </w:r>
+      <w:proofErr w:type="gramEnd"/>
+      <w:r>
+        <w:t>/modifica account</w:t>
       </w:r>
     </w:p>
     <w:p>
@@ -1176,8 +1658,13 @@
           <w:numId w:val="2"/>
         </w:numPr>
       </w:pPr>
-      <w:r>
-        <w:t>inserimento/visualizzazione versamento</w:t>
+      <w:proofErr w:type="gramStart"/>
+      <w:r>
+        <w:t>inserimento</w:t>
+      </w:r>
+      <w:proofErr w:type="gramEnd"/>
+      <w:r>
+        <w:t>/visualizzazione versamento</w:t>
       </w:r>
     </w:p>
     <w:p>
@@ -1188,8 +1675,13 @@
           <w:numId w:val="2"/>
         </w:numPr>
       </w:pPr>
-      <w:r>
-        <w:t xml:space="preserve">inserimento/visualizzazione scopi </w:t>
+      <w:proofErr w:type="gramStart"/>
+      <w:r>
+        <w:t>inserimento</w:t>
+      </w:r>
+      <w:proofErr w:type="gramEnd"/>
+      <w:r>
+        <w:t xml:space="preserve">/visualizzazione scopi </w:t>
       </w:r>
     </w:p>
     <w:p>
@@ -1200,8 +1692,13 @@
           <w:numId w:val="2"/>
         </w:numPr>
       </w:pPr>
-      <w:r>
-        <w:t>visualizzazione lista campagne</w:t>
+      <w:proofErr w:type="gramStart"/>
+      <w:r>
+        <w:t>visualizzazione</w:t>
+      </w:r>
+      <w:proofErr w:type="gramEnd"/>
+      <w:r>
+        <w:t xml:space="preserve"> lista campagne</w:t>
       </w:r>
     </w:p>
     <w:p/>

</xml_diff>